<commit_message>
Modificados requisitos, primera versión
</commit_message>
<xml_diff>
--- a/Doc/Varios/ambito funcional - tabla de requisitos.docx
+++ b/Doc/Varios/ambito funcional - tabla de requisitos.docx
@@ -109,13 +109,14 @@
         <w:tblLook w:val="04A0"/>
       </w:tblPr>
       <w:tblGrid>
-        <w:gridCol w:w="709"/>
-        <w:gridCol w:w="7796"/>
+        <w:gridCol w:w="627"/>
+        <w:gridCol w:w="6603"/>
+        <w:gridCol w:w="1382"/>
       </w:tblGrid>
       <w:tr>
         <w:tc>
           <w:tcPr>
-            <w:tcW w:w="709" w:type="dxa"/>
+            <w:tcW w:w="627" w:type="dxa"/>
           </w:tcPr>
           <w:p>
             <w:pPr>
@@ -134,7 +135,7 @@
         </w:tc>
         <w:tc>
           <w:tcPr>
-            <w:tcW w:w="7796" w:type="dxa"/>
+            <w:tcW w:w="6603" w:type="dxa"/>
           </w:tcPr>
           <w:p>
             <w:pPr>
@@ -151,24 +152,249 @@
             </w:r>
           </w:p>
         </w:tc>
-      </w:tr>
-      <w:tr>
-        <w:tc>
-          <w:tcPr>
-            <w:tcW w:w="709" w:type="dxa"/>
-          </w:tcPr>
-          <w:p>
-            <w:pPr>
-              <w:jc w:val="center"/>
-            </w:pPr>
-            <w:r>
+        <w:tc>
+          <w:tcPr>
+            <w:tcW w:w="1382" w:type="dxa"/>
+          </w:tcPr>
+          <w:p>
+            <w:pPr>
+              <w:jc w:val="center"/>
+              <w:rPr>
+                <w:b/>
+              </w:rPr>
+            </w:pPr>
+            <w:r>
+              <w:rPr>
+                <w:b/>
+              </w:rPr>
+              <w:t>Iteración</w:t>
+            </w:r>
+          </w:p>
+        </w:tc>
+      </w:tr>
+      <w:tr>
+        <w:tc>
+          <w:tcPr>
+            <w:tcW w:w="627" w:type="dxa"/>
+          </w:tcPr>
+          <w:p>
+            <w:pPr>
+              <w:jc w:val="center"/>
+              <w:rPr>
+                <w:b/>
+              </w:rPr>
+            </w:pPr>
+            <w:r>
+              <w:rPr>
+                <w:b/>
+              </w:rPr>
               <w:t>R1</w:t>
             </w:r>
           </w:p>
         </w:tc>
         <w:tc>
           <w:tcPr>
-            <w:tcW w:w="7796" w:type="dxa"/>
+            <w:tcW w:w="6603" w:type="dxa"/>
+          </w:tcPr>
+          <w:p>
+            <w:r>
+              <w:t>Establecer nombre de la asignatura</w:t>
+            </w:r>
+          </w:p>
+        </w:tc>
+        <w:tc>
+          <w:tcPr>
+            <w:tcW w:w="1382" w:type="dxa"/>
+          </w:tcPr>
+          <w:p>
+            <w:pPr>
+              <w:jc w:val="center"/>
+              <w:rPr>
+                <w:b/>
+              </w:rPr>
+            </w:pPr>
+            <w:r>
+              <w:rPr>
+                <w:b/>
+              </w:rPr>
+              <w:t>1</w:t>
+            </w:r>
+          </w:p>
+        </w:tc>
+      </w:tr>
+      <w:tr>
+        <w:tc>
+          <w:tcPr>
+            <w:tcW w:w="627" w:type="dxa"/>
+          </w:tcPr>
+          <w:p>
+            <w:pPr>
+              <w:jc w:val="center"/>
+              <w:rPr>
+                <w:b/>
+              </w:rPr>
+            </w:pPr>
+            <w:r>
+              <w:rPr>
+                <w:b/>
+              </w:rPr>
+              <w:t>R2</w:t>
+            </w:r>
+          </w:p>
+        </w:tc>
+        <w:tc>
+          <w:tcPr>
+            <w:tcW w:w="6603" w:type="dxa"/>
+          </w:tcPr>
+          <w:p>
+            <w:r>
+              <w:t>Seleccionar carpeta de resultados</w:t>
+            </w:r>
+          </w:p>
+        </w:tc>
+        <w:tc>
+          <w:tcPr>
+            <w:tcW w:w="1382" w:type="dxa"/>
+          </w:tcPr>
+          <w:p>
+            <w:pPr>
+              <w:jc w:val="center"/>
+              <w:rPr>
+                <w:b/>
+              </w:rPr>
+            </w:pPr>
+            <w:r>
+              <w:rPr>
+                <w:b/>
+              </w:rPr>
+              <w:t>1</w:t>
+            </w:r>
+          </w:p>
+        </w:tc>
+      </w:tr>
+      <w:tr>
+        <w:tc>
+          <w:tcPr>
+            <w:tcW w:w="627" w:type="dxa"/>
+          </w:tcPr>
+          <w:p>
+            <w:pPr>
+              <w:jc w:val="center"/>
+              <w:rPr>
+                <w:b/>
+              </w:rPr>
+            </w:pPr>
+            <w:r>
+              <w:rPr>
+                <w:b/>
+              </w:rPr>
+              <w:t>R3</w:t>
+            </w:r>
+          </w:p>
+        </w:tc>
+        <w:tc>
+          <w:tcPr>
+            <w:tcW w:w="6603" w:type="dxa"/>
+          </w:tcPr>
+          <w:p>
+            <w:r>
+              <w:t>Temporizar examen</w:t>
+            </w:r>
+          </w:p>
+        </w:tc>
+        <w:tc>
+          <w:tcPr>
+            <w:tcW w:w="1382" w:type="dxa"/>
+          </w:tcPr>
+          <w:p>
+            <w:pPr>
+              <w:jc w:val="center"/>
+              <w:rPr>
+                <w:b/>
+              </w:rPr>
+            </w:pPr>
+            <w:r>
+              <w:rPr>
+                <w:b/>
+              </w:rPr>
+              <w:t>1</w:t>
+            </w:r>
+          </w:p>
+        </w:tc>
+      </w:tr>
+      <w:tr>
+        <w:tc>
+          <w:tcPr>
+            <w:tcW w:w="627" w:type="dxa"/>
+          </w:tcPr>
+          <w:p>
+            <w:pPr>
+              <w:jc w:val="center"/>
+              <w:rPr>
+                <w:b/>
+              </w:rPr>
+            </w:pPr>
+            <w:r>
+              <w:rPr>
+                <w:b/>
+              </w:rPr>
+              <w:t>R4</w:t>
+            </w:r>
+          </w:p>
+        </w:tc>
+        <w:tc>
+          <w:tcPr>
+            <w:tcW w:w="6603" w:type="dxa"/>
+          </w:tcPr>
+          <w:p>
+            <w:r>
+              <w:t>Consultar eventos examen actual</w:t>
+            </w:r>
+          </w:p>
+        </w:tc>
+        <w:tc>
+          <w:tcPr>
+            <w:tcW w:w="1382" w:type="dxa"/>
+          </w:tcPr>
+          <w:p>
+            <w:pPr>
+              <w:jc w:val="center"/>
+              <w:rPr>
+                <w:b/>
+              </w:rPr>
+            </w:pPr>
+            <w:r>
+              <w:rPr>
+                <w:b/>
+              </w:rPr>
+              <w:t>1</w:t>
+            </w:r>
+          </w:p>
+        </w:tc>
+      </w:tr>
+      <w:tr>
+        <w:tc>
+          <w:tcPr>
+            <w:tcW w:w="627" w:type="dxa"/>
+          </w:tcPr>
+          <w:p>
+            <w:pPr>
+              <w:jc w:val="center"/>
+              <w:rPr>
+                <w:b/>
+              </w:rPr>
+            </w:pPr>
+            <w:r>
+              <w:rPr>
+                <w:b/>
+              </w:rPr>
+              <w:t>R5</w:t>
+            </w:r>
+          </w:p>
+        </w:tc>
+        <w:tc>
+          <w:tcPr>
+            <w:tcW w:w="6603" w:type="dxa"/>
           </w:tcPr>
           <w:p>
             <w:r>
@@ -176,49 +402,93 @@
             </w:r>
           </w:p>
         </w:tc>
-      </w:tr>
-      <w:tr>
-        <w:tc>
-          <w:tcPr>
-            <w:tcW w:w="709" w:type="dxa"/>
-          </w:tcPr>
-          <w:p>
-            <w:pPr>
-              <w:jc w:val="center"/>
-            </w:pPr>
-            <w:r>
-              <w:t>R2</w:t>
-            </w:r>
-          </w:p>
-        </w:tc>
-        <w:tc>
-          <w:tcPr>
-            <w:tcW w:w="7796" w:type="dxa"/>
-          </w:tcPr>
-          <w:p>
-            <w:r>
-              <w:t>Temporizar examen</w:t>
-            </w:r>
-          </w:p>
-        </w:tc>
-      </w:tr>
-      <w:tr>
-        <w:tc>
-          <w:tcPr>
-            <w:tcW w:w="709" w:type="dxa"/>
-          </w:tcPr>
-          <w:p>
-            <w:pPr>
-              <w:jc w:val="center"/>
-            </w:pPr>
-            <w:r>
-              <w:t>R3</w:t>
-            </w:r>
-          </w:p>
-        </w:tc>
-        <w:tc>
-          <w:tcPr>
-            <w:tcW w:w="7796" w:type="dxa"/>
+        <w:tc>
+          <w:tcPr>
+            <w:tcW w:w="1382" w:type="dxa"/>
+          </w:tcPr>
+          <w:p>
+            <w:pPr>
+              <w:jc w:val="center"/>
+              <w:rPr>
+                <w:b/>
+              </w:rPr>
+            </w:pPr>
+          </w:p>
+        </w:tc>
+      </w:tr>
+      <w:tr>
+        <w:tc>
+          <w:tcPr>
+            <w:tcW w:w="627" w:type="dxa"/>
+          </w:tcPr>
+          <w:p>
+            <w:pPr>
+              <w:jc w:val="center"/>
+              <w:rPr>
+                <w:b/>
+              </w:rPr>
+            </w:pPr>
+            <w:r>
+              <w:rPr>
+                <w:b/>
+              </w:rPr>
+              <w:t>R6</w:t>
+            </w:r>
+          </w:p>
+        </w:tc>
+        <w:tc>
+          <w:tcPr>
+            <w:tcW w:w="6603" w:type="dxa"/>
+          </w:tcPr>
+          <w:p>
+            <w:r>
+              <w:t>Aceptar múltiples clientes</w:t>
+            </w:r>
+          </w:p>
+        </w:tc>
+        <w:tc>
+          <w:tcPr>
+            <w:tcW w:w="1382" w:type="dxa"/>
+          </w:tcPr>
+          <w:p>
+            <w:pPr>
+              <w:jc w:val="center"/>
+              <w:rPr>
+                <w:b/>
+              </w:rPr>
+            </w:pPr>
+            <w:r>
+              <w:rPr>
+                <w:b/>
+              </w:rPr>
+              <w:t>1</w:t>
+            </w:r>
+          </w:p>
+        </w:tc>
+      </w:tr>
+      <w:tr>
+        <w:tc>
+          <w:tcPr>
+            <w:tcW w:w="627" w:type="dxa"/>
+          </w:tcPr>
+          <w:p>
+            <w:pPr>
+              <w:jc w:val="center"/>
+              <w:rPr>
+                <w:b/>
+              </w:rPr>
+            </w:pPr>
+            <w:r>
+              <w:rPr>
+                <w:b/>
+              </w:rPr>
+              <w:t>R7</w:t>
+            </w:r>
+          </w:p>
+        </w:tc>
+        <w:tc>
+          <w:tcPr>
+            <w:tcW w:w="6603" w:type="dxa"/>
           </w:tcPr>
           <w:p>
             <w:r>
@@ -226,49 +496,87 @@
             </w:r>
           </w:p>
         </w:tc>
-      </w:tr>
-      <w:tr>
-        <w:tc>
-          <w:tcPr>
-            <w:tcW w:w="709" w:type="dxa"/>
-          </w:tcPr>
-          <w:p>
-            <w:pPr>
-              <w:jc w:val="center"/>
-            </w:pPr>
-            <w:r>
-              <w:t>R4</w:t>
-            </w:r>
-          </w:p>
-        </w:tc>
-        <w:tc>
-          <w:tcPr>
-            <w:tcW w:w="7796" w:type="dxa"/>
-          </w:tcPr>
-          <w:p>
-            <w:r>
-              <w:t>Seleccionar carpeta de resultados</w:t>
-            </w:r>
-          </w:p>
-        </w:tc>
-      </w:tr>
-      <w:tr>
-        <w:tc>
-          <w:tcPr>
-            <w:tcW w:w="709" w:type="dxa"/>
-          </w:tcPr>
-          <w:p>
-            <w:pPr>
-              <w:jc w:val="center"/>
-            </w:pPr>
-            <w:r>
-              <w:t>R5</w:t>
-            </w:r>
-          </w:p>
-        </w:tc>
-        <w:tc>
-          <w:tcPr>
-            <w:tcW w:w="7796" w:type="dxa"/>
+        <w:tc>
+          <w:tcPr>
+            <w:tcW w:w="1382" w:type="dxa"/>
+          </w:tcPr>
+          <w:p>
+            <w:pPr>
+              <w:jc w:val="center"/>
+              <w:rPr>
+                <w:b/>
+              </w:rPr>
+            </w:pPr>
+          </w:p>
+        </w:tc>
+      </w:tr>
+      <w:tr>
+        <w:tc>
+          <w:tcPr>
+            <w:tcW w:w="627" w:type="dxa"/>
+          </w:tcPr>
+          <w:p>
+            <w:pPr>
+              <w:jc w:val="center"/>
+              <w:rPr>
+                <w:b/>
+              </w:rPr>
+            </w:pPr>
+            <w:r>
+              <w:rPr>
+                <w:b/>
+              </w:rPr>
+              <w:t>R8</w:t>
+            </w:r>
+          </w:p>
+        </w:tc>
+        <w:tc>
+          <w:tcPr>
+            <w:tcW w:w="6603" w:type="dxa"/>
+          </w:tcPr>
+          <w:p>
+            <w:r>
+              <w:t>Denegar acceso a red al comenzar prueba</w:t>
+            </w:r>
+          </w:p>
+        </w:tc>
+        <w:tc>
+          <w:tcPr>
+            <w:tcW w:w="1382" w:type="dxa"/>
+          </w:tcPr>
+          <w:p>
+            <w:pPr>
+              <w:jc w:val="center"/>
+              <w:rPr>
+                <w:b/>
+              </w:rPr>
+            </w:pPr>
+          </w:p>
+        </w:tc>
+      </w:tr>
+      <w:tr>
+        <w:tc>
+          <w:tcPr>
+            <w:tcW w:w="627" w:type="dxa"/>
+          </w:tcPr>
+          <w:p>
+            <w:pPr>
+              <w:jc w:val="center"/>
+              <w:rPr>
+                <w:b/>
+              </w:rPr>
+            </w:pPr>
+            <w:r>
+              <w:rPr>
+                <w:b/>
+              </w:rPr>
+              <w:t>R9</w:t>
+            </w:r>
+          </w:p>
+        </w:tc>
+        <w:tc>
+          <w:tcPr>
+            <w:tcW w:w="6603" w:type="dxa"/>
           </w:tcPr>
           <w:p>
             <w:r>
@@ -276,24 +584,43 @@
             </w:r>
           </w:p>
         </w:tc>
-      </w:tr>
-      <w:tr>
-        <w:tc>
-          <w:tcPr>
-            <w:tcW w:w="709" w:type="dxa"/>
-          </w:tcPr>
-          <w:p>
-            <w:pPr>
-              <w:jc w:val="center"/>
-            </w:pPr>
-            <w:r>
-              <w:t>R6</w:t>
-            </w:r>
-          </w:p>
-        </w:tc>
-        <w:tc>
-          <w:tcPr>
-            <w:tcW w:w="7796" w:type="dxa"/>
+        <w:tc>
+          <w:tcPr>
+            <w:tcW w:w="1382" w:type="dxa"/>
+          </w:tcPr>
+          <w:p>
+            <w:pPr>
+              <w:jc w:val="center"/>
+              <w:rPr>
+                <w:b/>
+              </w:rPr>
+            </w:pPr>
+          </w:p>
+        </w:tc>
+      </w:tr>
+      <w:tr>
+        <w:tc>
+          <w:tcPr>
+            <w:tcW w:w="627" w:type="dxa"/>
+          </w:tcPr>
+          <w:p>
+            <w:pPr>
+              <w:jc w:val="center"/>
+              <w:rPr>
+                <w:b/>
+              </w:rPr>
+            </w:pPr>
+            <w:r>
+              <w:rPr>
+                <w:b/>
+              </w:rPr>
+              <w:t>R10</w:t>
+            </w:r>
+          </w:p>
+        </w:tc>
+        <w:tc>
+          <w:tcPr>
+            <w:tcW w:w="6603" w:type="dxa"/>
           </w:tcPr>
           <w:p>
             <w:r>
@@ -301,161 +628,507 @@
             </w:r>
           </w:p>
         </w:tc>
-      </w:tr>
-      <w:tr>
-        <w:tc>
-          <w:tcPr>
-            <w:tcW w:w="709" w:type="dxa"/>
-          </w:tcPr>
-          <w:p>
-            <w:pPr>
-              <w:jc w:val="center"/>
-            </w:pPr>
-            <w:r>
-              <w:t>R7</w:t>
-            </w:r>
-          </w:p>
-        </w:tc>
-        <w:tc>
-          <w:tcPr>
-            <w:tcW w:w="7796" w:type="dxa"/>
-          </w:tcPr>
-          <w:p>
-            <w:r>
-              <w:t>Consultar eventos examen actual</w:t>
-            </w:r>
-          </w:p>
-        </w:tc>
-      </w:tr>
-      <w:tr>
-        <w:tc>
-          <w:tcPr>
-            <w:tcW w:w="709" w:type="dxa"/>
-          </w:tcPr>
-          <w:p>
-            <w:pPr>
-              <w:jc w:val="center"/>
-            </w:pPr>
-            <w:r>
-              <w:t>R8</w:t>
-            </w:r>
-          </w:p>
-        </w:tc>
-        <w:tc>
-          <w:tcPr>
-            <w:tcW w:w="7796" w:type="dxa"/>
-          </w:tcPr>
-          <w:p>
-            <w:r>
-              <w:t>Establecer nombre de la asignatura</w:t>
-            </w:r>
-          </w:p>
-        </w:tc>
-      </w:tr>
-      <w:tr>
-        <w:tc>
-          <w:tcPr>
-            <w:tcW w:w="709" w:type="dxa"/>
-          </w:tcPr>
-          <w:p>
-            <w:pPr>
-              <w:jc w:val="center"/>
-            </w:pPr>
-            <w:r>
-              <w:t>R9</w:t>
-            </w:r>
-          </w:p>
-        </w:tc>
-        <w:tc>
-          <w:tcPr>
-            <w:tcW w:w="7796" w:type="dxa"/>
-          </w:tcPr>
-          <w:p>
-            <w:r>
-              <w:t>Finalizar examen</w:t>
-            </w:r>
-          </w:p>
-        </w:tc>
-      </w:tr>
-      <w:tr>
-        <w:tc>
-          <w:tcPr>
-            <w:tcW w:w="709" w:type="dxa"/>
-          </w:tcPr>
-          <w:p>
-            <w:pPr>
-              <w:jc w:val="center"/>
-            </w:pPr>
-            <w:r>
-              <w:t>R10</w:t>
-            </w:r>
-          </w:p>
-        </w:tc>
-        <w:tc>
-          <w:tcPr>
-            <w:tcW w:w="7796" w:type="dxa"/>
-          </w:tcPr>
-          <w:p>
-            <w:r>
-              <w:t xml:space="preserve">Denegar acceso a red al comenzar </w:t>
-            </w:r>
-            <w:r>
-              <w:t>prueba</w:t>
-            </w:r>
-          </w:p>
-        </w:tc>
-      </w:tr>
-      <w:tr>
-        <w:tc>
-          <w:tcPr>
-            <w:tcW w:w="709" w:type="dxa"/>
-          </w:tcPr>
-          <w:p>
-            <w:pPr>
-              <w:jc w:val="center"/>
-            </w:pPr>
-            <w:r>
+        <w:tc>
+          <w:tcPr>
+            <w:tcW w:w="1382" w:type="dxa"/>
+          </w:tcPr>
+          <w:p>
+            <w:pPr>
+              <w:jc w:val="center"/>
+              <w:rPr>
+                <w:b/>
+              </w:rPr>
+            </w:pPr>
+          </w:p>
+        </w:tc>
+      </w:tr>
+      <w:tr>
+        <w:tc>
+          <w:tcPr>
+            <w:tcW w:w="627" w:type="dxa"/>
+          </w:tcPr>
+          <w:p>
+            <w:pPr>
+              <w:jc w:val="center"/>
+              <w:rPr>
+                <w:b/>
+              </w:rPr>
+            </w:pPr>
+            <w:r>
+              <w:rPr>
+                <w:b/>
+              </w:rPr>
               <w:t>R11</w:t>
             </w:r>
           </w:p>
         </w:tc>
         <w:tc>
           <w:tcPr>
-            <w:tcW w:w="7796" w:type="dxa"/>
-          </w:tcPr>
-          <w:p>
-            <w:r>
-              <w:t>Dar ac</w:t>
-            </w:r>
-            <w:r>
-              <w:t>ceso a red una vez finalizada la</w:t>
-            </w:r>
-            <w:r>
-              <w:t xml:space="preserve"> </w:t>
-            </w:r>
-            <w:r>
-              <w:t>prueba</w:t>
-            </w:r>
-          </w:p>
-        </w:tc>
-      </w:tr>
-      <w:tr>
-        <w:tc>
-          <w:tcPr>
-            <w:tcW w:w="709" w:type="dxa"/>
-          </w:tcPr>
-          <w:p>
-            <w:pPr>
-              <w:jc w:val="center"/>
-            </w:pPr>
-            <w:r>
+            <w:tcW w:w="6603" w:type="dxa"/>
+          </w:tcPr>
+          <w:p>
+            <w:r>
+              <w:t>Finalizar examen (Servidor)</w:t>
+            </w:r>
+          </w:p>
+        </w:tc>
+        <w:tc>
+          <w:tcPr>
+            <w:tcW w:w="1382" w:type="dxa"/>
+          </w:tcPr>
+          <w:p>
+            <w:pPr>
+              <w:jc w:val="center"/>
+              <w:rPr>
+                <w:b/>
+              </w:rPr>
+            </w:pPr>
+          </w:p>
+        </w:tc>
+      </w:tr>
+      <w:tr>
+        <w:tc>
+          <w:tcPr>
+            <w:tcW w:w="627" w:type="dxa"/>
+          </w:tcPr>
+          <w:p>
+            <w:pPr>
+              <w:jc w:val="center"/>
+              <w:rPr>
+                <w:b/>
+              </w:rPr>
+            </w:pPr>
+            <w:r>
+              <w:rPr>
+                <w:b/>
+              </w:rPr>
               <w:t>R12</w:t>
             </w:r>
           </w:p>
         </w:tc>
         <w:tc>
           <w:tcPr>
-            <w:tcW w:w="7796" w:type="dxa"/>
+            <w:tcW w:w="6603" w:type="dxa"/>
+          </w:tcPr>
+          <w:p>
+            <w:r>
+              <w:t>Dar acceso a red una vez finalizada la prueba</w:t>
+            </w:r>
+          </w:p>
+        </w:tc>
+        <w:tc>
+          <w:tcPr>
+            <w:tcW w:w="1382" w:type="dxa"/>
+          </w:tcPr>
+          <w:p>
+            <w:pPr>
+              <w:jc w:val="center"/>
+              <w:rPr>
+                <w:b/>
+              </w:rPr>
+            </w:pPr>
+          </w:p>
+        </w:tc>
+      </w:tr>
+      <w:tr>
+        <w:tc>
+          <w:tcPr>
+            <w:tcW w:w="627" w:type="dxa"/>
+          </w:tcPr>
+          <w:p>
+            <w:pPr>
+              <w:jc w:val="center"/>
+              <w:rPr>
+                <w:b/>
+              </w:rPr>
+            </w:pPr>
+            <w:r>
+              <w:rPr>
+                <w:b/>
+              </w:rPr>
+              <w:t>R13</w:t>
+            </w:r>
+          </w:p>
+        </w:tc>
+        <w:tc>
+          <w:tcPr>
+            <w:tcW w:w="6603" w:type="dxa"/>
+          </w:tcPr>
+          <w:p>
+            <w:r>
+              <w:t>Escribir logs</w:t>
+            </w:r>
+          </w:p>
+        </w:tc>
+        <w:tc>
+          <w:tcPr>
+            <w:tcW w:w="1382" w:type="dxa"/>
+          </w:tcPr>
+          <w:p>
+            <w:pPr>
+              <w:jc w:val="center"/>
+              <w:rPr>
+                <w:b/>
+              </w:rPr>
+            </w:pPr>
+          </w:p>
+        </w:tc>
+      </w:tr>
+      <w:tr>
+        <w:tc>
+          <w:tcPr>
+            <w:tcW w:w="627" w:type="dxa"/>
+          </w:tcPr>
+          <w:p>
+            <w:pPr>
+              <w:jc w:val="center"/>
+              <w:rPr>
+                <w:b/>
+              </w:rPr>
+            </w:pPr>
+            <w:r>
+              <w:rPr>
+                <w:b/>
+              </w:rPr>
+              <w:t>R14</w:t>
+            </w:r>
+          </w:p>
+        </w:tc>
+        <w:tc>
+          <w:tcPr>
+            <w:tcW w:w="6603" w:type="dxa"/>
+          </w:tcPr>
+          <w:p>
+            <w:r>
+              <w:t>Establecer nombre y apellidos en el cliente</w:t>
+            </w:r>
+          </w:p>
+        </w:tc>
+        <w:tc>
+          <w:tcPr>
+            <w:tcW w:w="1382" w:type="dxa"/>
+          </w:tcPr>
+          <w:p>
+            <w:pPr>
+              <w:jc w:val="center"/>
+              <w:rPr>
+                <w:b/>
+              </w:rPr>
+            </w:pPr>
+            <w:r>
+              <w:rPr>
+                <w:b/>
+              </w:rPr>
+              <w:t>1</w:t>
+            </w:r>
+          </w:p>
+        </w:tc>
+      </w:tr>
+      <w:tr>
+        <w:tc>
+          <w:tcPr>
+            <w:tcW w:w="627" w:type="dxa"/>
+          </w:tcPr>
+          <w:p>
+            <w:pPr>
+              <w:jc w:val="center"/>
+              <w:rPr>
+                <w:b/>
+              </w:rPr>
+            </w:pPr>
+            <w:r>
+              <w:rPr>
+                <w:b/>
+              </w:rPr>
+              <w:t>R15</w:t>
+            </w:r>
+          </w:p>
+        </w:tc>
+        <w:tc>
+          <w:tcPr>
+            <w:tcW w:w="6603" w:type="dxa"/>
+          </w:tcPr>
+          <w:p>
+            <w:r>
+              <w:t>Establecer IP del servidor</w:t>
+            </w:r>
+          </w:p>
+        </w:tc>
+        <w:tc>
+          <w:tcPr>
+            <w:tcW w:w="1382" w:type="dxa"/>
+          </w:tcPr>
+          <w:p>
+            <w:pPr>
+              <w:jc w:val="center"/>
+              <w:rPr>
+                <w:b/>
+              </w:rPr>
+            </w:pPr>
+            <w:r>
+              <w:rPr>
+                <w:b/>
+              </w:rPr>
+              <w:t>1</w:t>
+            </w:r>
+          </w:p>
+        </w:tc>
+      </w:tr>
+      <w:tr>
+        <w:tc>
+          <w:tcPr>
+            <w:tcW w:w="627" w:type="dxa"/>
+          </w:tcPr>
+          <w:p>
+            <w:pPr>
+              <w:jc w:val="center"/>
+              <w:rPr>
+                <w:b/>
+              </w:rPr>
+            </w:pPr>
+            <w:r>
+              <w:rPr>
+                <w:b/>
+              </w:rPr>
+              <w:t>R16</w:t>
+            </w:r>
+          </w:p>
+        </w:tc>
+        <w:tc>
+          <w:tcPr>
+            <w:tcW w:w="6603" w:type="dxa"/>
+          </w:tcPr>
+          <w:p>
+            <w:r>
+              <w:t>Seleccionar la carpeta donde recoger el fichero de enunciado</w:t>
+            </w:r>
+          </w:p>
+        </w:tc>
+        <w:tc>
+          <w:tcPr>
+            <w:tcW w:w="1382" w:type="dxa"/>
+          </w:tcPr>
+          <w:p>
+            <w:pPr>
+              <w:jc w:val="center"/>
+              <w:rPr>
+                <w:b/>
+              </w:rPr>
+            </w:pPr>
+            <w:r>
+              <w:rPr>
+                <w:b/>
+              </w:rPr>
+              <w:t>1</w:t>
+            </w:r>
+          </w:p>
+        </w:tc>
+      </w:tr>
+      <w:tr>
+        <w:tc>
+          <w:tcPr>
+            <w:tcW w:w="627" w:type="dxa"/>
+          </w:tcPr>
+          <w:p>
+            <w:pPr>
+              <w:jc w:val="center"/>
+              <w:rPr>
+                <w:b/>
+              </w:rPr>
+            </w:pPr>
+            <w:r>
+              <w:rPr>
+                <w:b/>
+              </w:rPr>
+              <w:t>R17</w:t>
+            </w:r>
+          </w:p>
+        </w:tc>
+        <w:tc>
+          <w:tcPr>
+            <w:tcW w:w="6603" w:type="dxa"/>
+          </w:tcPr>
+          <w:p>
+            <w:r>
+              <w:t>Consultar tiempo restante en el cliente</w:t>
+            </w:r>
+          </w:p>
+        </w:tc>
+        <w:tc>
+          <w:tcPr>
+            <w:tcW w:w="1382" w:type="dxa"/>
+          </w:tcPr>
+          <w:p>
+            <w:pPr>
+              <w:jc w:val="center"/>
+              <w:rPr>
+                <w:b/>
+              </w:rPr>
+            </w:pPr>
+            <w:r>
+              <w:rPr>
+                <w:b/>
+              </w:rPr>
+              <w:t>1</w:t>
+            </w:r>
+          </w:p>
+        </w:tc>
+      </w:tr>
+      <w:tr>
+        <w:tc>
+          <w:tcPr>
+            <w:tcW w:w="627" w:type="dxa"/>
+          </w:tcPr>
+          <w:p>
+            <w:pPr>
+              <w:jc w:val="center"/>
+              <w:rPr>
+                <w:b/>
+              </w:rPr>
+            </w:pPr>
+            <w:r>
+              <w:rPr>
+                <w:b/>
+              </w:rPr>
+              <w:t>R18</w:t>
+            </w:r>
+          </w:p>
+        </w:tc>
+        <w:tc>
+          <w:tcPr>
+            <w:tcW w:w="6603" w:type="dxa"/>
+          </w:tcPr>
+          <w:p>
+            <w:r>
+              <w:t>Establecer conexión con el servidor</w:t>
+            </w:r>
+          </w:p>
+        </w:tc>
+        <w:tc>
+          <w:tcPr>
+            <w:tcW w:w="1382" w:type="dxa"/>
+          </w:tcPr>
+          <w:p>
+            <w:pPr>
+              <w:jc w:val="center"/>
+              <w:rPr>
+                <w:b/>
+              </w:rPr>
+            </w:pPr>
+          </w:p>
+        </w:tc>
+      </w:tr>
+      <w:tr>
+        <w:tc>
+          <w:tcPr>
+            <w:tcW w:w="627" w:type="dxa"/>
+          </w:tcPr>
+          <w:p>
+            <w:pPr>
+              <w:jc w:val="center"/>
+              <w:rPr>
+                <w:b/>
+              </w:rPr>
+            </w:pPr>
+            <w:r>
+              <w:rPr>
+                <w:b/>
+              </w:rPr>
+              <w:t>R19</w:t>
+            </w:r>
+          </w:p>
+        </w:tc>
+        <w:tc>
+          <w:tcPr>
+            <w:tcW w:w="6603" w:type="dxa"/>
+          </w:tcPr>
+          <w:p>
+            <w:r>
+              <w:t>Recibir archivo enunciado</w:t>
+            </w:r>
+          </w:p>
+        </w:tc>
+        <w:tc>
+          <w:tcPr>
+            <w:tcW w:w="1382" w:type="dxa"/>
+          </w:tcPr>
+          <w:p>
+            <w:pPr>
+              <w:jc w:val="center"/>
+              <w:rPr>
+                <w:b/>
+              </w:rPr>
+            </w:pPr>
+          </w:p>
+        </w:tc>
+      </w:tr>
+      <w:tr>
+        <w:tc>
+          <w:tcPr>
+            <w:tcW w:w="627" w:type="dxa"/>
+          </w:tcPr>
+          <w:p>
+            <w:pPr>
+              <w:jc w:val="center"/>
+              <w:rPr>
+                <w:b/>
+              </w:rPr>
+            </w:pPr>
+            <w:r>
+              <w:rPr>
+                <w:b/>
+              </w:rPr>
+              <w:t>R20</w:t>
+            </w:r>
+          </w:p>
+        </w:tc>
+        <w:tc>
+          <w:tcPr>
+            <w:tcW w:w="6603" w:type="dxa"/>
+          </w:tcPr>
+          <w:p>
+            <w:r>
+              <w:t>Enviar fichero resultados</w:t>
+            </w:r>
+          </w:p>
+        </w:tc>
+        <w:tc>
+          <w:tcPr>
+            <w:tcW w:w="1382" w:type="dxa"/>
+          </w:tcPr>
+          <w:p>
+            <w:pPr>
+              <w:jc w:val="center"/>
+              <w:rPr>
+                <w:b/>
+              </w:rPr>
+            </w:pPr>
+          </w:p>
+        </w:tc>
+      </w:tr>
+      <w:tr>
+        <w:tc>
+          <w:tcPr>
+            <w:tcW w:w="627" w:type="dxa"/>
+          </w:tcPr>
+          <w:p>
+            <w:pPr>
+              <w:jc w:val="center"/>
+              <w:rPr>
+                <w:b/>
+              </w:rPr>
+            </w:pPr>
+            <w:r>
+              <w:rPr>
+                <w:b/>
+              </w:rPr>
+              <w:t>R21</w:t>
+            </w:r>
+          </w:p>
+        </w:tc>
+        <w:tc>
+          <w:tcPr>
+            <w:tcW w:w="6603" w:type="dxa"/>
           </w:tcPr>
           <w:p>
             <w:r>
@@ -463,113 +1136,61 @@
             </w:r>
           </w:p>
         </w:tc>
-      </w:tr>
-      <w:tr>
-        <w:tc>
-          <w:tcPr>
-            <w:tcW w:w="709" w:type="dxa"/>
-          </w:tcPr>
-          <w:p>
-            <w:pPr>
-              <w:jc w:val="center"/>
-            </w:pPr>
-            <w:r>
-              <w:t>R13</w:t>
-            </w:r>
-          </w:p>
-        </w:tc>
-        <w:tc>
-          <w:tcPr>
-            <w:tcW w:w="7796" w:type="dxa"/>
-          </w:tcPr>
-          <w:p>
-            <w:r>
-              <w:t>Seleccionar la carpeta d</w:t>
-            </w:r>
-            <w:r>
-              <w:t>o</w:t>
-            </w:r>
-            <w:r>
-              <w:t>nde recoger el fichero de enunciado</w:t>
-            </w:r>
-          </w:p>
-        </w:tc>
-      </w:tr>
-      <w:tr>
-        <w:tc>
-          <w:tcPr>
-            <w:tcW w:w="709" w:type="dxa"/>
-          </w:tcPr>
-          <w:p>
-            <w:pPr>
-              <w:jc w:val="center"/>
-            </w:pPr>
-            <w:r>
-              <w:t>R14</w:t>
-            </w:r>
-          </w:p>
-        </w:tc>
-        <w:tc>
-          <w:tcPr>
-            <w:tcW w:w="7796" w:type="dxa"/>
-          </w:tcPr>
-          <w:p>
-            <w:r>
-              <w:t>Consultar tiempo restante en el cliente</w:t>
-            </w:r>
-          </w:p>
-        </w:tc>
-      </w:tr>
-      <w:tr>
-        <w:tc>
-          <w:tcPr>
-            <w:tcW w:w="709" w:type="dxa"/>
-          </w:tcPr>
-          <w:p>
-            <w:pPr>
-              <w:jc w:val="center"/>
-            </w:pPr>
-            <w:r>
-              <w:t>R15</w:t>
-            </w:r>
-          </w:p>
-        </w:tc>
-        <w:tc>
-          <w:tcPr>
-            <w:tcW w:w="7796" w:type="dxa"/>
-          </w:tcPr>
-          <w:p>
-            <w:r>
-              <w:t>Establecer nombre y apellidos en el cliente</w:t>
-            </w:r>
-          </w:p>
-        </w:tc>
-      </w:tr>
-      <w:tr>
-        <w:tc>
-          <w:tcPr>
-            <w:tcW w:w="709" w:type="dxa"/>
-          </w:tcPr>
-          <w:p>
-            <w:pPr>
-              <w:jc w:val="center"/>
-            </w:pPr>
-            <w:r>
-              <w:t>R16</w:t>
-            </w:r>
-          </w:p>
-        </w:tc>
-        <w:tc>
-          <w:tcPr>
-            <w:tcW w:w="7796" w:type="dxa"/>
-          </w:tcPr>
-          <w:p>
-            <w:r>
-              <w:t>Escribir log</w:t>
-            </w:r>
-            <w:r>
-              <w:t>s</w:t>
-            </w:r>
+        <w:tc>
+          <w:tcPr>
+            <w:tcW w:w="1382" w:type="dxa"/>
+          </w:tcPr>
+          <w:p>
+            <w:pPr>
+              <w:jc w:val="center"/>
+              <w:rPr>
+                <w:b/>
+              </w:rPr>
+            </w:pPr>
+          </w:p>
+        </w:tc>
+      </w:tr>
+      <w:tr>
+        <w:tc>
+          <w:tcPr>
+            <w:tcW w:w="627" w:type="dxa"/>
+          </w:tcPr>
+          <w:p>
+            <w:pPr>
+              <w:jc w:val="center"/>
+              <w:rPr>
+                <w:b/>
+              </w:rPr>
+            </w:pPr>
+            <w:r>
+              <w:rPr>
+                <w:b/>
+              </w:rPr>
+              <w:t>R22</w:t>
+            </w:r>
+          </w:p>
+        </w:tc>
+        <w:tc>
+          <w:tcPr>
+            <w:tcW w:w="6603" w:type="dxa"/>
+          </w:tcPr>
+          <w:p>
+            <w:r>
+              <w:t>Finalizar examen (Cliente)</w:t>
+            </w:r>
+          </w:p>
+        </w:tc>
+        <w:tc>
+          <w:tcPr>
+            <w:tcW w:w="1382" w:type="dxa"/>
+          </w:tcPr>
+          <w:p>
+            <w:pPr>
+              <w:jc w:val="center"/>
+              <w:rPr>
+                <w:b/>
+              </w:rPr>
+            </w:pPr>
           </w:p>
         </w:tc>
       </w:tr>

</xml_diff>